<commit_message>
codage pas encore finis des tirers
</commit_message>
<xml_diff>
--- a/doc/Documentation de projet.docx
+++ b/doc/Documentation de projet.docx
@@ -109,12 +109,14 @@
               <w:pStyle w:val="Help"/>
               <w:jc w:val="center"/>
               <w:rPr>
+                <w:i w:val="0"/>
                 <w:sz w:val="96"/>
                 <w:szCs w:val="96"/>
               </w:rPr>
             </w:pPr>
             <w:r>
               <w:rPr>
+                <w:i w:val="0"/>
                 <w:sz w:val="96"/>
                 <w:szCs w:val="96"/>
               </w:rPr>
@@ -590,11 +592,13 @@
                             <w:pPr>
                               <w:pStyle w:val="Help"/>
                               <w:rPr>
+                                <w:i w:val="0"/>
                                 <w:lang w:val="en-GB"/>
                               </w:rPr>
                             </w:pPr>
                             <w:r>
                               <w:rPr>
+                                <w:i w:val="0"/>
                                 <w:lang w:val="en-GB"/>
                               </w:rPr>
                               <w:t>Jayme Gatien</w:t>
@@ -604,6 +608,7 @@
                             <w:pPr>
                               <w:pStyle w:val="Help"/>
                               <w:rPr>
+                                <w:i w:val="0"/>
                                 <w:lang w:val="en-GB"/>
                               </w:rPr>
                             </w:pPr>
@@ -612,11 +617,13 @@
                             <w:pPr>
                               <w:pStyle w:val="Help"/>
                               <w:rPr>
+                                <w:i w:val="0"/>
                                 <w:lang w:val="en-GB"/>
                               </w:rPr>
                             </w:pPr>
                             <w:r>
                               <w:rPr>
+                                <w:i w:val="0"/>
                                 <w:lang w:val="en-GB"/>
                               </w:rPr>
                               <w:t>Gatien.jayme@cpnv.ch</w:t>
@@ -652,11 +659,13 @@
                       <w:pPr>
                         <w:pStyle w:val="Help"/>
                         <w:rPr>
+                          <w:i w:val="0"/>
                           <w:lang w:val="en-GB"/>
                         </w:rPr>
                       </w:pPr>
                       <w:r>
                         <w:rPr>
+                          <w:i w:val="0"/>
                           <w:lang w:val="en-GB"/>
                         </w:rPr>
                         <w:t>Jayme Gatien</w:t>
@@ -666,6 +675,7 @@
                       <w:pPr>
                         <w:pStyle w:val="Help"/>
                         <w:rPr>
+                          <w:i w:val="0"/>
                           <w:lang w:val="en-GB"/>
                         </w:rPr>
                       </w:pPr>
@@ -674,11 +684,13 @@
                       <w:pPr>
                         <w:pStyle w:val="Help"/>
                         <w:rPr>
+                          <w:i w:val="0"/>
                           <w:lang w:val="en-GB"/>
                         </w:rPr>
                       </w:pPr>
                       <w:r>
                         <w:rPr>
+                          <w:i w:val="0"/>
                           <w:lang w:val="en-GB"/>
                         </w:rPr>
                         <w:t>Gatien.jayme@cpnv.ch</w:t>
@@ -760,8 +772,14 @@
                             <w:pPr>
                               <w:pStyle w:val="Help"/>
                               <w:jc w:val="center"/>
+                              <w:rPr>
+                                <w:i w:val="0"/>
+                              </w:rPr>
                             </w:pPr>
                             <w:r>
+                              <w:rPr>
+                                <w:i w:val="0"/>
+                              </w:rPr>
                               <w:t>Si-C1a-C131-</w:t>
                             </w:r>
                           </w:p>
@@ -769,14 +787,23 @@
                             <w:pPr>
                               <w:pStyle w:val="Help"/>
                               <w:jc w:val="center"/>
+                              <w:rPr>
+                                <w:i w:val="0"/>
+                              </w:rPr>
                             </w:pPr>
                           </w:p>
                           <w:p>
                             <w:pPr>
                               <w:pStyle w:val="Help"/>
                               <w:jc w:val="center"/>
+                              <w:rPr>
+                                <w:i w:val="0"/>
+                              </w:rPr>
                             </w:pPr>
                             <w:r>
+                              <w:rPr>
+                                <w:i w:val="0"/>
+                              </w:rPr>
                               <w:t>18.03.2019</w:t>
                             </w:r>
                           </w:p>
@@ -806,8 +833,14 @@
                       <w:pPr>
                         <w:pStyle w:val="Help"/>
                         <w:jc w:val="center"/>
+                        <w:rPr>
+                          <w:i w:val="0"/>
+                        </w:rPr>
                       </w:pPr>
                       <w:r>
+                        <w:rPr>
+                          <w:i w:val="0"/>
+                        </w:rPr>
                         <w:t>Si-C1a-C131-</w:t>
                       </w:r>
                     </w:p>
@@ -815,14 +848,23 @@
                       <w:pPr>
                         <w:pStyle w:val="Help"/>
                         <w:jc w:val="center"/>
+                        <w:rPr>
+                          <w:i w:val="0"/>
+                        </w:rPr>
                       </w:pPr>
                     </w:p>
                     <w:p>
                       <w:pPr>
                         <w:pStyle w:val="Help"/>
                         <w:jc w:val="center"/>
+                        <w:rPr>
+                          <w:i w:val="0"/>
+                        </w:rPr>
                       </w:pPr>
                       <w:r>
+                        <w:rPr>
+                          <w:i w:val="0"/>
+                        </w:rPr>
                         <w:t>18.03.2019</w:t>
                       </w:r>
                     </w:p>
@@ -3722,101 +3764,7 @@
       </w:r>
     </w:p>
     <w:p>
-      <w:pPr>
-        <w:pStyle w:val="Help"/>
-      </w:pPr>
-      <w:r>
-        <w:rPr>
-          <w:u w:val="single"/>
-        </w:rPr>
-        <w:t>NOTE L’INTENTION DES UTILISATEURS DE CE CANEVAS</w:t>
-      </w:r>
-      <w:r>
-        <w:t>:</w:t>
-      </w:r>
-      <w:r>
-        <w:br/>
-        <w:t>Toutes les parties en italique bleu (comme celle-ci)</w:t>
-      </w:r>
-      <w:r>
-        <w:t xml:space="preserve"> </w:t>
-      </w:r>
-      <w:r>
-        <w:t xml:space="preserve">ne </w:t>
-      </w:r>
-      <w:r>
-        <w:t xml:space="preserve">sont là </w:t>
-      </w:r>
-      <w:r>
-        <w:t xml:space="preserve">que </w:t>
-      </w:r>
-      <w:r>
-        <w:t xml:space="preserve">pour aider à comprendre ce qu’il faut mettre dans </w:t>
-      </w:r>
-      <w:r>
-        <w:t>chaque partie du document.</w:t>
-      </w:r>
-    </w:p>
-    <w:p>
-      <w:pPr>
-        <w:pStyle w:val="Help"/>
-        <w:rPr>
-          <w:b/>
-        </w:rPr>
-      </w:pPr>
-      <w:r>
-        <w:rPr>
-          <w:b/>
-        </w:rPr>
-        <w:t xml:space="preserve">Vous veillerez donc à ce qu’il n’en reste </w:t>
-      </w:r>
-      <w:r>
-        <w:rPr>
-          <w:b/>
-          <w:u w:val="single"/>
-        </w:rPr>
-        <w:t>aucune</w:t>
-      </w:r>
-      <w:r>
-        <w:rPr>
-          <w:b/>
-        </w:rPr>
-        <w:t xml:space="preserve"> trace avant de rendre votre document final.</w:t>
-      </w:r>
-    </w:p>
-    <w:p>
-      <w:pPr>
-        <w:pStyle w:val="Help"/>
-      </w:pPr>
-      <w:r>
-        <w:t xml:space="preserve">De plus, en fonction du type de </w:t>
-      </w:r>
-      <w:proofErr w:type="gramStart"/>
-      <w:r>
-        <w:t>projet,  il</w:t>
-      </w:r>
-      <w:proofErr w:type="gramEnd"/>
-      <w:r>
-        <w:t xml:space="preserve"> est tout à fait possible que certains chapitres ou paragraphes n’aient aucun sens. Dans ce cas il est recommandé de les retirer du document pour éviter de l’alourdir inutilement.  </w:t>
-      </w:r>
-    </w:p>
-    <w:p>
-      <w:pPr>
-        <w:pStyle w:val="Help"/>
-        <w:rPr>
-          <w:b/>
-        </w:rPr>
-      </w:pPr>
-      <w:r>
-        <w:rPr>
-          <w:b/>
-        </w:rPr>
-        <w:t>Pensez à changer le titre et le pied de page !</w:t>
-      </w:r>
-      <w:r>
-        <w:rPr>
-          <w:b/>
-        </w:rPr>
+      <w:r>
         <w:br w:type="page"/>
       </w:r>
     </w:p>
@@ -3845,92 +3793,83 @@
           <w:i w:val="0"/>
           <w:iCs/>
         </w:rPr>
-        <w:t xml:space="preserve">Cadre, description et </w:t>
-      </w:r>
-      <w:proofErr w:type="spellStart"/>
+        <w:t>Cadre, description et motivation</w:t>
+      </w:r>
+      <w:bookmarkEnd w:id="1"/>
       <w:r>
         <w:rPr>
           <w:i w:val="0"/>
           <w:iCs/>
         </w:rPr>
-        <w:t>motivation</w:t>
-      </w:r>
-      <w:bookmarkEnd w:id="1"/>
-      <w:r>
+        <w:t>s</w:t>
+      </w:r>
+    </w:p>
+    <w:p>
+      <w:pPr>
+        <w:rPr>
+          <w:lang w:val="fr-CH"/>
+        </w:rPr>
+      </w:pPr>
+      <w:r>
+        <w:rPr>
+          <w:lang w:val="fr-CH"/>
+        </w:rPr>
+        <w:t>Ma-20</w:t>
+      </w:r>
+    </w:p>
+    <w:p>
+      <w:pPr>
+        <w:rPr>
+          <w:lang w:val="fr-CH"/>
+        </w:rPr>
+      </w:pPr>
+      <w:r>
+        <w:rPr>
+          <w:lang w:val="fr-CH"/>
+        </w:rPr>
+        <w:t>ICT-431</w:t>
+      </w:r>
+    </w:p>
+    <w:p>
+      <w:pPr>
+        <w:rPr>
+          <w:lang w:val="fr-CH"/>
+        </w:rPr>
+      </w:pPr>
+      <w:r>
+        <w:rPr>
+          <w:lang w:val="fr-CH"/>
+        </w:rPr>
+        <w:t>Développer un jeu bataille navale en C</w:t>
+      </w:r>
+    </w:p>
+    <w:p>
+      <w:pPr>
+        <w:rPr>
+          <w:lang w:val="fr-CH"/>
+        </w:rPr>
+      </w:pPr>
+      <w:r>
+        <w:rPr>
+          <w:lang w:val="fr-CH"/>
+        </w:rPr>
+        <w:t>Le but est de nous apprendre à coder et mettre en pratique la théorie du 431.</w:t>
+      </w:r>
+    </w:p>
+    <w:p>
+      <w:pPr>
+        <w:pStyle w:val="Titre2"/>
         <w:rPr>
           <w:i w:val="0"/>
           <w:iCs/>
         </w:rPr>
-        <w:t>y</w:t>
-      </w:r>
-      <w:proofErr w:type="spellEnd"/>
-    </w:p>
-    <w:p>
-      <w:pPr>
-        <w:rPr>
-          <w:lang w:val="fr-CH"/>
-        </w:rPr>
-      </w:pPr>
-      <w:r>
-        <w:rPr>
-          <w:lang w:val="fr-CH"/>
-        </w:rPr>
-        <w:t>Ma-20</w:t>
-      </w:r>
-    </w:p>
-    <w:p>
-      <w:pPr>
-        <w:rPr>
-          <w:lang w:val="fr-CH"/>
-        </w:rPr>
-      </w:pPr>
-      <w:r>
-        <w:rPr>
-          <w:lang w:val="fr-CH"/>
-        </w:rPr>
-        <w:t>ICT-431</w:t>
-      </w:r>
-    </w:p>
-    <w:p>
-      <w:pPr>
-        <w:rPr>
-          <w:lang w:val="fr-CH"/>
-        </w:rPr>
-      </w:pPr>
-      <w:r>
-        <w:rPr>
-          <w:lang w:val="fr-CH"/>
-        </w:rPr>
-        <w:t>Développer un jeu bataille navale en C</w:t>
-      </w:r>
-    </w:p>
-    <w:p>
-      <w:pPr>
-        <w:rPr>
-          <w:lang w:val="fr-CH"/>
-        </w:rPr>
-      </w:pPr>
-      <w:r>
-        <w:rPr>
-          <w:lang w:val="fr-CH"/>
-        </w:rPr>
-        <w:t>Le but est de nous apprendre à coder et mettre en pratique la théorie du 431.</w:t>
-      </w:r>
-    </w:p>
-    <w:p>
-      <w:pPr>
-        <w:pStyle w:val="Titre2"/>
+      </w:pPr>
+      <w:bookmarkStart w:id="2" w:name="_Toc4053408"/>
+      <w:r>
         <w:rPr>
           <w:i w:val="0"/>
           <w:iCs/>
         </w:rPr>
-      </w:pPr>
-      <w:bookmarkStart w:id="2" w:name="_Toc4053408"/>
-      <w:r>
-        <w:rPr>
-          <w:i w:val="0"/>
-          <w:iCs/>
-        </w:rPr>
         <w:t>Organisation</w:t>
       </w:r>
       <w:bookmarkEnd w:id="2"/>
@@ -3957,204 +3896,138 @@
           <w:lang w:val="en-GB"/>
         </w:rPr>
       </w:pPr>
-      <w:proofErr w:type="spellStart"/>
       <w:r>
         <w:rPr>
           <w:color w:val="000000" w:themeColor="text1"/>
           <w:lang w:val="en-GB"/>
         </w:rPr>
-        <w:t>Eleve</w:t>
-      </w:r>
-      <w:proofErr w:type="spellEnd"/>
+        <w:t xml:space="preserve">Eleve 1 : </w:t>
+      </w:r>
       <w:r>
         <w:rPr>
           <w:color w:val="000000" w:themeColor="text1"/>
           <w:lang w:val="en-GB"/>
         </w:rPr>
-        <w:t xml:space="preserve"> </w:t>
-      </w:r>
-      <w:proofErr w:type="gramStart"/>
+        <w:t>Jayme</w:t>
+      </w:r>
       <w:r>
         <w:rPr>
           <w:color w:val="000000" w:themeColor="text1"/>
           <w:lang w:val="en-GB"/>
         </w:rPr>
-        <w:t>1 :</w:t>
-      </w:r>
-      <w:proofErr w:type="gramEnd"/>
+        <w:t xml:space="preserve">, </w:t>
+      </w:r>
       <w:r>
         <w:rPr>
           <w:color w:val="000000" w:themeColor="text1"/>
           <w:lang w:val="en-GB"/>
         </w:rPr>
-        <w:t xml:space="preserve"> </w:t>
+        <w:t>Gatien</w:t>
       </w:r>
       <w:r>
         <w:rPr>
           <w:color w:val="000000" w:themeColor="text1"/>
           <w:lang w:val="en-GB"/>
         </w:rPr>
-        <w:t>Jayme</w:t>
+        <w:t xml:space="preserve">, </w:t>
       </w:r>
       <w:r>
         <w:rPr>
           <w:color w:val="000000" w:themeColor="text1"/>
           <w:lang w:val="en-GB"/>
         </w:rPr>
+        <w:t>gatien.jayme@cpnv.ch</w:t>
+      </w:r>
+    </w:p>
+    <w:p>
+      <w:pPr>
+        <w:pStyle w:val="Help"/>
+        <w:rPr>
+          <w:color w:val="000000" w:themeColor="text1"/>
+          <w:lang w:val="fr-CH"/>
+        </w:rPr>
+      </w:pPr>
+      <w:r>
+        <w:rPr>
+          <w:color w:val="000000" w:themeColor="text1"/>
+        </w:rPr>
+        <w:t>Responsable de projet :</w:t>
+      </w:r>
+      <w:r>
+        <w:rPr>
+          <w:color w:val="000000" w:themeColor="text1"/>
+          <w:lang w:val="fr-CH"/>
+        </w:rPr>
+        <w:t xml:space="preserve"> Jayme, Gatien, gatien.jayme@cpnv.ch</w:t>
+      </w:r>
+    </w:p>
+    <w:p>
+      <w:pPr>
+        <w:pStyle w:val="Help"/>
+        <w:rPr>
+          <w:color w:val="000000" w:themeColor="text1"/>
+        </w:rPr>
+      </w:pPr>
+      <w:r>
+        <w:rPr>
+          <w:color w:val="000000" w:themeColor="text1"/>
+        </w:rPr>
+        <w:t>Expert 1 : Carrel</w:t>
+      </w:r>
+      <w:r>
+        <w:rPr>
+          <w:color w:val="000000" w:themeColor="text1"/>
+        </w:rPr>
         <w:t xml:space="preserve">, </w:t>
       </w:r>
       <w:r>
+        <w:rPr>
+          <w:color w:val="000000" w:themeColor="text1"/>
+        </w:rPr>
+        <w:t>Xavier</w:t>
+      </w:r>
+      <w:r>
+        <w:rPr>
+          <w:color w:val="000000" w:themeColor="text1"/>
+        </w:rPr>
+        <w:t xml:space="preserve">, </w:t>
+      </w:r>
+      <w:r>
+        <w:rPr>
+          <w:color w:val="000000" w:themeColor="text1"/>
+        </w:rPr>
+        <w:t>xavier.carrel@cpnv.ch</w:t>
+      </w:r>
+    </w:p>
+    <w:p>
+      <w:pPr>
+        <w:pStyle w:val="Help"/>
         <w:rPr>
           <w:color w:val="000000" w:themeColor="text1"/>
           <w:lang w:val="en-GB"/>
         </w:rPr>
-        <w:t>Gatien</w:t>
-      </w:r>
+      </w:pPr>
       <w:r>
         <w:rPr>
           <w:color w:val="000000" w:themeColor="text1"/>
           <w:lang w:val="en-GB"/>
         </w:rPr>
-        <w:t xml:space="preserve">, </w:t>
+        <w:t>Expert 2 : Vacca</w:t>
       </w:r>
       <w:r>
         <w:rPr>
           <w:color w:val="000000" w:themeColor="text1"/>
           <w:lang w:val="en-GB"/>
         </w:rPr>
-        <w:t>gatien.jayme@cpnv.ch</w:t>
-      </w:r>
-    </w:p>
-    <w:p>
-      <w:pPr>
-        <w:pStyle w:val="Help"/>
-        <w:rPr>
-          <w:color w:val="000000" w:themeColor="text1"/>
-          <w:lang w:val="fr-CH"/>
-        </w:rPr>
-      </w:pPr>
-      <w:r>
-        <w:rPr>
-          <w:color w:val="000000" w:themeColor="text1"/>
-        </w:rPr>
-        <w:t>Responsable de projet :</w:t>
-      </w:r>
-      <w:r>
-        <w:rPr>
-          <w:color w:val="000000" w:themeColor="text1"/>
-          <w:lang w:val="fr-CH"/>
-        </w:rPr>
-        <w:t xml:space="preserve"> </w:t>
-      </w:r>
-      <w:proofErr w:type="spellStart"/>
-      <w:r>
-        <w:rPr>
-          <w:color w:val="000000" w:themeColor="text1"/>
-          <w:lang w:val="fr-CH"/>
-        </w:rPr>
-        <w:t>Jayme</w:t>
-      </w:r>
-      <w:proofErr w:type="spellEnd"/>
-      <w:r>
-        <w:rPr>
-          <w:color w:val="000000" w:themeColor="text1"/>
-          <w:lang w:val="fr-CH"/>
-        </w:rPr>
-        <w:t>, Gatien, gatien.jayme@cpnv.ch</w:t>
-      </w:r>
-    </w:p>
-    <w:p>
-      <w:pPr>
-        <w:pStyle w:val="Help"/>
-        <w:rPr>
-          <w:color w:val="000000" w:themeColor="text1"/>
-        </w:rPr>
-      </w:pPr>
-      <w:r>
-        <w:rPr>
-          <w:color w:val="000000" w:themeColor="text1"/>
-        </w:rPr>
-        <w:t>Expert 1 : Carrel</w:t>
-      </w:r>
-      <w:r>
-        <w:rPr>
-          <w:color w:val="000000" w:themeColor="text1"/>
-        </w:rPr>
-        <w:t xml:space="preserve">, </w:t>
-      </w:r>
-      <w:r>
-        <w:rPr>
-          <w:color w:val="000000" w:themeColor="text1"/>
-        </w:rPr>
-        <w:t>Xavier</w:t>
-      </w:r>
-      <w:r>
-        <w:rPr>
-          <w:color w:val="000000" w:themeColor="text1"/>
-        </w:rPr>
-        <w:t xml:space="preserve">, </w:t>
-      </w:r>
-      <w:r>
-        <w:rPr>
-          <w:color w:val="000000" w:themeColor="text1"/>
-        </w:rPr>
-        <w:t>xavier.carrel@cpnv.ch</w:t>
-      </w:r>
-    </w:p>
-    <w:p>
-      <w:pPr>
-        <w:pStyle w:val="Help"/>
+        <w:t>,</w:t>
+      </w:r>
+      <w:r>
         <w:rPr>
           <w:color w:val="000000" w:themeColor="text1"/>
           <w:lang w:val="en-GB"/>
         </w:rPr>
-      </w:pPr>
-      <w:r>
-        <w:rPr>
-          <w:color w:val="000000" w:themeColor="text1"/>
-          <w:lang w:val="en-GB"/>
-        </w:rPr>
-        <w:t xml:space="preserve">Expert </w:t>
-      </w:r>
-      <w:proofErr w:type="gramStart"/>
-      <w:r>
-        <w:rPr>
-          <w:color w:val="000000" w:themeColor="text1"/>
-          <w:lang w:val="en-GB"/>
-        </w:rPr>
-        <w:t>2 :</w:t>
-      </w:r>
-      <w:proofErr w:type="gramEnd"/>
-      <w:r>
-        <w:rPr>
-          <w:color w:val="000000" w:themeColor="text1"/>
-          <w:lang w:val="en-GB"/>
-        </w:rPr>
-        <w:t xml:space="preserve"> </w:t>
-      </w:r>
-      <w:proofErr w:type="spellStart"/>
-      <w:r>
-        <w:rPr>
-          <w:color w:val="000000" w:themeColor="text1"/>
-          <w:lang w:val="en-GB"/>
-        </w:rPr>
-        <w:t>Vacca</w:t>
-      </w:r>
-      <w:r>
-        <w:rPr>
-          <w:color w:val="000000" w:themeColor="text1"/>
-          <w:lang w:val="en-GB"/>
-        </w:rPr>
-        <w:t>,</w:t>
-      </w:r>
-      <w:r>
-        <w:rPr>
-          <w:color w:val="000000" w:themeColor="text1"/>
-          <w:lang w:val="en-GB"/>
-        </w:rPr>
         <w:t>Johnny</w:t>
       </w:r>
-      <w:proofErr w:type="spellEnd"/>
       <w:r>
         <w:rPr>
           <w:color w:val="000000" w:themeColor="text1"/>
@@ -4231,13 +4104,8 @@
             <w:pPr>
               <w:pStyle w:val="Help"/>
             </w:pPr>
-            <w:proofErr w:type="spellStart"/>
             <w:r>
-              <w:t>Eleve</w:t>
-            </w:r>
-            <w:proofErr w:type="spellEnd"/>
-            <w:r>
-              <w:t xml:space="preserve"> 1</w:t>
+              <w:t>Eleve 1</w:t>
             </w:r>
           </w:p>
         </w:tc>
@@ -4292,6 +4160,9 @@
             <w:pPr>
               <w:pStyle w:val="Help"/>
             </w:pPr>
+            <w:r>
+              <w:t>Xavier Carrel</w:t>
+            </w:r>
           </w:p>
         </w:tc>
       </w:tr>
@@ -4471,7 +4342,7 @@
       <w:r>
         <w:rPr>
           <w:noProof/>
-          <w:lang w:eastAsia="fr-CH"/>
+          <w:lang w:val="fr-CH" w:eastAsia="fr-CH"/>
         </w:rPr>
         <w:lastRenderedPageBreak/>
         <w:drawing>
@@ -4632,15 +4503,15 @@
           <w:lang w:val="fr-CH"/>
         </w:rPr>
       </w:pPr>
-      <w:bookmarkStart w:id="9" w:name="_Toc71691012"/>
-      <w:bookmarkStart w:id="10" w:name="_Toc4053413"/>
+      <w:bookmarkStart w:id="9" w:name="_Toc4053413"/>
+      <w:bookmarkStart w:id="10" w:name="_Toc71691012"/>
       <w:r>
         <w:rPr>
           <w:lang w:val="fr-CH"/>
         </w:rPr>
         <w:t>Apprendre à jouer</w:t>
       </w:r>
-      <w:bookmarkEnd w:id="10"/>
+      <w:bookmarkEnd w:id="9"/>
       <w:r>
         <w:rPr>
           <w:lang w:val="fr-CH"/>
@@ -7511,7 +7382,7 @@
         </w:rPr>
         <w:t>Stratégie de test</w:t>
       </w:r>
-      <w:bookmarkEnd w:id="9"/>
+      <w:bookmarkEnd w:id="10"/>
       <w:bookmarkEnd w:id="18"/>
     </w:p>
     <w:p>
@@ -7561,19 +7432,8 @@
           <w:szCs w:val="28"/>
           <w:lang w:val="fr-CH"/>
         </w:rPr>
-        <w:t xml:space="preserve">Programme : cmd, </w:t>
-      </w:r>
-      <w:proofErr w:type="spellStart"/>
-      <w:r>
-        <w:rPr>
-          <w:color w:val="000000" w:themeColor="text1"/>
-          <w:sz w:val="28"/>
-          <w:szCs w:val="28"/>
-          <w:lang w:val="fr-CH"/>
-        </w:rPr>
-        <w:t>Clion</w:t>
-      </w:r>
-      <w:proofErr w:type="spellEnd"/>
+        <w:t>Programme : cmd, Clion</w:t>
+      </w:r>
     </w:p>
     <w:p>
       <w:pPr>
@@ -8004,15 +7864,7 @@
         <w:t>du projet</w:t>
       </w:r>
       <w:r>
-        <w:t xml:space="preserve"> en matériel ou </w:t>
-      </w:r>
-      <w:proofErr w:type="spellStart"/>
-      <w:r>
-        <w:t>licenses</w:t>
-      </w:r>
-      <w:proofErr w:type="spellEnd"/>
-      <w:r>
-        <w:t>)</w:t>
+        <w:t xml:space="preserve"> en matériel ou licenses)</w:t>
       </w:r>
       <w:r>
         <w:t>. Si aucune dépense nécessaire</w:t>
@@ -8045,10 +7897,10 @@
           <w:iCs/>
         </w:rPr>
       </w:pPr>
-      <w:bookmarkStart w:id="23" w:name="_Toc25553317"/>
-      <w:bookmarkStart w:id="24" w:name="_Toc71691022"/>
-      <w:bookmarkStart w:id="25" w:name="_Ref254352701"/>
-      <w:bookmarkStart w:id="26" w:name="_Toc4053424"/>
+      <w:bookmarkStart w:id="23" w:name="_Toc4053424"/>
+      <w:bookmarkStart w:id="24" w:name="_Toc25553317"/>
+      <w:bookmarkStart w:id="25" w:name="_Toc71691022"/>
+      <w:bookmarkStart w:id="26" w:name="_Ref254352701"/>
       <w:r>
         <w:rPr>
           <w:i w:val="0"/>
@@ -8056,7 +7908,7 @@
         </w:rPr>
         <w:t>Vue d’ensemble</w:t>
       </w:r>
-      <w:bookmarkEnd w:id="26"/>
+      <w:bookmarkEnd w:id="23"/>
     </w:p>
     <w:p>
       <w:pPr>
@@ -8182,23 +8034,7 @@
         </w:numPr>
       </w:pPr>
       <w:r>
-        <w:t xml:space="preserve">Logiciels tiers (utilitaires, </w:t>
-      </w:r>
-      <w:proofErr w:type="spellStart"/>
-      <w:r>
-        <w:t>frameworks</w:t>
-      </w:r>
-      <w:proofErr w:type="spellEnd"/>
-      <w:r>
-        <w:t xml:space="preserve">, navigateurs </w:t>
-      </w:r>
-      <w:proofErr w:type="gramStart"/>
-      <w:r>
-        <w:t>cible,…</w:t>
-      </w:r>
-      <w:proofErr w:type="gramEnd"/>
-      <w:r>
-        <w:t>)</w:t>
+        <w:t>Logiciels tiers (utilitaires, frameworks, navigateurs cible,…)</w:t>
       </w:r>
     </w:p>
     <w:p>
@@ -8375,14 +8211,12 @@
           <w:i w:val="0"/>
         </w:rPr>
       </w:pPr>
-      <w:proofErr w:type="spellStart"/>
       <w:r>
         <w:t>P</w:t>
       </w:r>
       <w:r>
         <w:t>seudo-code</w:t>
       </w:r>
-      <w:proofErr w:type="spellEnd"/>
       <w:r>
         <w:t xml:space="preserve"> ou organigramme</w:t>
       </w:r>
@@ -8497,9 +8331,9 @@
       </w:r>
       <w:bookmarkEnd w:id="32"/>
     </w:p>
-    <w:bookmarkEnd w:id="23"/>
     <w:bookmarkEnd w:id="24"/>
     <w:bookmarkEnd w:id="25"/>
+    <w:bookmarkEnd w:id="26"/>
     <w:p>
       <w:pPr>
         <w:pStyle w:val="Help"/>
@@ -8600,14 +8434,14 @@
       <w:pPr>
         <w:pStyle w:val="Titre1"/>
       </w:pPr>
-      <w:bookmarkStart w:id="34" w:name="_Toc25553321"/>
-      <w:bookmarkStart w:id="35" w:name="_Toc71691025"/>
-      <w:bookmarkStart w:id="36" w:name="_Toc4053432"/>
+      <w:bookmarkStart w:id="34" w:name="_Toc4053432"/>
+      <w:bookmarkStart w:id="35" w:name="_Toc25553321"/>
+      <w:bookmarkStart w:id="36" w:name="_Toc71691025"/>
       <w:r>
         <w:lastRenderedPageBreak/>
         <w:t>Tests</w:t>
       </w:r>
-      <w:bookmarkEnd w:id="36"/>
+      <w:bookmarkEnd w:id="34"/>
     </w:p>
     <w:p>
       <w:pPr>
@@ -8632,7 +8466,7 @@
         </w:rPr>
         <w:t>est</w:t>
       </w:r>
-      <w:bookmarkEnd w:id="34"/>
+      <w:bookmarkEnd w:id="35"/>
       <w:r>
         <w:rPr>
           <w:i w:val="0"/>
@@ -8640,7 +8474,7 @@
         </w:rPr>
         <w:t>s effectués</w:t>
       </w:r>
-      <w:bookmarkEnd w:id="35"/>
+      <w:bookmarkEnd w:id="36"/>
       <w:bookmarkEnd w:id="37"/>
     </w:p>
     <w:tbl>
@@ -8664,8 +8498,13 @@
           </w:tcPr>
           <w:p>
             <w:r>
-              <w:t>scenarios</w:t>
+              <w:t>Scé</w:t>
             </w:r>
+            <w:r>
+              <w:t>narios</w:t>
+            </w:r>
+            <w:bookmarkStart w:id="38" w:name="_GoBack"/>
+            <w:bookmarkEnd w:id="38"/>
           </w:p>
         </w:tc>
         <w:tc>
@@ -8679,20 +8518,13 @@
           </w:p>
           <w:p>
             <w:r>
-              <w:t xml:space="preserve">Gatien </w:t>
+              <w:t>Gatien Jayme</w:t>
             </w:r>
-            <w:proofErr w:type="spellStart"/>
-            <w:r>
-              <w:t>Jayme</w:t>
-            </w:r>
-            <w:proofErr w:type="spellEnd"/>
           </w:p>
           <w:p>
             <w:r>
               <w:t>SC-C131-PC18</w:t>
             </w:r>
-            <w:bookmarkStart w:id="38" w:name="_GoBack"/>
-            <w:bookmarkEnd w:id="38"/>
           </w:p>
         </w:tc>
       </w:tr>
@@ -8792,15 +8624,7 @@
       </w:pPr>
       <w:bookmarkStart w:id="42" w:name="_Toc25553323"/>
       <w:r>
-        <w:t xml:space="preserve">S'il reste encore des </w:t>
-      </w:r>
-      <w:proofErr w:type="gramStart"/>
-      <w:r>
-        <w:t>erreurs:</w:t>
-      </w:r>
-      <w:proofErr w:type="gramEnd"/>
-      <w:r>
-        <w:t xml:space="preserve"> </w:t>
+        <w:t xml:space="preserve">S'il reste encore des erreurs: </w:t>
       </w:r>
     </w:p>
     <w:p>
@@ -8865,13 +8689,8 @@
         <w:pStyle w:val="Help"/>
       </w:pPr>
       <w:r>
-        <w:t xml:space="preserve">Développez en tous cas les points </w:t>
-      </w:r>
-      <w:proofErr w:type="gramStart"/>
-      <w:r>
-        <w:t>suivants:</w:t>
-      </w:r>
-      <w:proofErr w:type="gramEnd"/>
+        <w:t>Développez en tous cas les points suivants:</w:t>
+      </w:r>
     </w:p>
     <w:p>
       <w:pPr>
@@ -8970,28 +8789,6 @@
       </w:r>
       <w:bookmarkEnd w:id="48"/>
       <w:bookmarkEnd w:id="49"/>
-    </w:p>
-    <w:p>
-      <w:pPr>
-        <w:pStyle w:val="Help"/>
-      </w:pPr>
-      <w:r>
-        <w:t>Liste des livres utilisé</w:t>
-      </w:r>
-      <w:r>
-        <w:t>s</w:t>
-      </w:r>
-      <w:r>
-        <w:t xml:space="preserve"> (Titre, auteur, date), des sites Internet (URL) consultés, des articles (Revue, date, titre, </w:t>
-      </w:r>
-      <w:proofErr w:type="gramStart"/>
-      <w:r>
-        <w:t>auteur)…</w:t>
-      </w:r>
-      <w:proofErr w:type="gramEnd"/>
-      <w:r>
-        <w:t xml:space="preserve"> Et de toutes les aides externes (noms)   </w:t>
-      </w:r>
     </w:p>
     <w:p>
       <w:pPr>
@@ -9163,13 +8960,8 @@
       </w:pBdr>
     </w:pPr>
     <w:r>
-      <w:t xml:space="preserve">Gatien </w:t>
+      <w:t>Gatien Jayme</w:t>
     </w:r>
-    <w:proofErr w:type="spellStart"/>
-    <w:r>
-      <w:t>Jayme</w:t>
-    </w:r>
-    <w:proofErr w:type="spellEnd"/>
     <w:r>
       <w:tab/>
     </w:r>
@@ -9196,7 +8988,7 @@
         <w:rStyle w:val="Numrodepage"/>
         <w:noProof/>
       </w:rPr>
-      <w:t>8</w:t>
+      <w:t>5</w:t>
     </w:r>
     <w:r>
       <w:rPr>
@@ -9207,14 +8999,27 @@
     <w:r>
       <w:tab/>
     </w:r>
-    <w:fldSimple w:instr=" SAVEDATE  \* MERGEFORMAT ">
-      <w:r>
-        <w:rPr>
-          <w:noProof/>
-        </w:rPr>
-        <w:t>18/03/2019 09:35:00</w:t>
-      </w:r>
-    </w:fldSimple>
+    <w:r>
+      <w:fldChar w:fldCharType="begin"/>
+    </w:r>
+    <w:r>
+      <w:instrText xml:space="preserve"> SAVEDATE  \* MERGEFORMAT </w:instrText>
+    </w:r>
+    <w:r>
+      <w:fldChar w:fldCharType="separate"/>
+    </w:r>
+    <w:r>
+      <w:rPr>
+        <w:noProof/>
+      </w:rPr>
+      <w:t>21/03/2019 10:08:00</w:t>
+    </w:r>
+    <w:r>
+      <w:rPr>
+        <w:noProof/>
+      </w:rPr>
+      <w:fldChar w:fldCharType="end"/>
+    </w:r>
     <w:r>
       <w:rPr>
         <w:rStyle w:val="Numrodepage"/>

</xml_diff>

<commit_message>
wip de la grille sur les tirs
</commit_message>
<xml_diff>
--- a/doc/Documentation de projet.docx
+++ b/doc/Documentation de projet.docx
@@ -3896,46 +3896,71 @@
           <w:lang w:val="en-GB"/>
         </w:rPr>
       </w:pPr>
+      <w:proofErr w:type="spellStart"/>
       <w:r>
         <w:rPr>
           <w:color w:val="000000" w:themeColor="text1"/>
           <w:lang w:val="en-GB"/>
         </w:rPr>
-        <w:t xml:space="preserve">Eleve 1 : </w:t>
-      </w:r>
+        <w:t>Eleve</w:t>
+      </w:r>
+      <w:proofErr w:type="spellEnd"/>
       <w:r>
         <w:rPr>
           <w:color w:val="000000" w:themeColor="text1"/>
           <w:lang w:val="en-GB"/>
         </w:rPr>
-        <w:t>Jayme</w:t>
-      </w:r>
+        <w:t xml:space="preserve"> </w:t>
+      </w:r>
+      <w:proofErr w:type="gramStart"/>
       <w:r>
         <w:rPr>
           <w:color w:val="000000" w:themeColor="text1"/>
           <w:lang w:val="en-GB"/>
         </w:rPr>
-        <w:t xml:space="preserve">, </w:t>
-      </w:r>
+        <w:t>1 :</w:t>
+      </w:r>
+      <w:proofErr w:type="gramEnd"/>
       <w:r>
         <w:rPr>
           <w:color w:val="000000" w:themeColor="text1"/>
           <w:lang w:val="en-GB"/>
         </w:rPr>
-        <w:t>Gatien</w:t>
+        <w:t xml:space="preserve"> </w:t>
       </w:r>
       <w:r>
         <w:rPr>
           <w:color w:val="000000" w:themeColor="text1"/>
           <w:lang w:val="en-GB"/>
         </w:rPr>
-        <w:t xml:space="preserve">, </w:t>
+        <w:t>Jayme</w:t>
       </w:r>
       <w:r>
         <w:rPr>
           <w:color w:val="000000" w:themeColor="text1"/>
           <w:lang w:val="en-GB"/>
         </w:rPr>
+        <w:t xml:space="preserve">, </w:t>
+      </w:r>
+      <w:r>
+        <w:rPr>
+          <w:color w:val="000000" w:themeColor="text1"/>
+          <w:lang w:val="en-GB"/>
+        </w:rPr>
+        <w:t>Gatien</w:t>
+      </w:r>
+      <w:r>
+        <w:rPr>
+          <w:color w:val="000000" w:themeColor="text1"/>
+          <w:lang w:val="en-GB"/>
+        </w:rPr>
+        <w:t xml:space="preserve">, </w:t>
+      </w:r>
+      <w:r>
+        <w:rPr>
+          <w:color w:val="000000" w:themeColor="text1"/>
+          <w:lang w:val="en-GB"/>
+        </w:rPr>
         <w:t>gatien.jayme@cpnv.ch</w:t>
       </w:r>
     </w:p>
@@ -3958,7 +3983,23 @@
           <w:color w:val="000000" w:themeColor="text1"/>
           <w:lang w:val="fr-CH"/>
         </w:rPr>
-        <w:t xml:space="preserve"> Jayme, Gatien, gatien.jayme@cpnv.ch</w:t>
+        <w:t xml:space="preserve"> </w:t>
+      </w:r>
+      <w:proofErr w:type="spellStart"/>
+      <w:r>
+        <w:rPr>
+          <w:color w:val="000000" w:themeColor="text1"/>
+          <w:lang w:val="fr-CH"/>
+        </w:rPr>
+        <w:t>Jayme</w:t>
+      </w:r>
+      <w:proofErr w:type="spellEnd"/>
+      <w:r>
+        <w:rPr>
+          <w:color w:val="000000" w:themeColor="text1"/>
+          <w:lang w:val="fr-CH"/>
+        </w:rPr>
+        <w:t>, Gatien, gatien.jayme@cpnv.ch</w:t>
       </w:r>
     </w:p>
     <w:p>
@@ -4012,22 +4053,47 @@
           <w:color w:val="000000" w:themeColor="text1"/>
           <w:lang w:val="en-GB"/>
         </w:rPr>
-        <w:t>Expert 2 : Vacca</w:t>
-      </w:r>
+        <w:t xml:space="preserve">Expert </w:t>
+      </w:r>
+      <w:proofErr w:type="gramStart"/>
       <w:r>
         <w:rPr>
           <w:color w:val="000000" w:themeColor="text1"/>
           <w:lang w:val="en-GB"/>
         </w:rPr>
-        <w:t>,</w:t>
-      </w:r>
+        <w:t>2 :</w:t>
+      </w:r>
+      <w:proofErr w:type="gramEnd"/>
       <w:r>
         <w:rPr>
           <w:color w:val="000000" w:themeColor="text1"/>
           <w:lang w:val="en-GB"/>
         </w:rPr>
+        <w:t xml:space="preserve"> </w:t>
+      </w:r>
+      <w:proofErr w:type="spellStart"/>
+      <w:r>
+        <w:rPr>
+          <w:color w:val="000000" w:themeColor="text1"/>
+          <w:lang w:val="en-GB"/>
+        </w:rPr>
+        <w:t>Vacca</w:t>
+      </w:r>
+      <w:r>
+        <w:rPr>
+          <w:color w:val="000000" w:themeColor="text1"/>
+          <w:lang w:val="en-GB"/>
+        </w:rPr>
+        <w:t>,</w:t>
+      </w:r>
+      <w:r>
+        <w:rPr>
+          <w:color w:val="000000" w:themeColor="text1"/>
+          <w:lang w:val="en-GB"/>
+        </w:rPr>
         <w:t>Johnny</w:t>
       </w:r>
+      <w:proofErr w:type="spellEnd"/>
       <w:r>
         <w:rPr>
           <w:color w:val="000000" w:themeColor="text1"/>
@@ -4104,8 +4170,13 @@
             <w:pPr>
               <w:pStyle w:val="Help"/>
             </w:pPr>
+            <w:proofErr w:type="spellStart"/>
             <w:r>
-              <w:t>Eleve 1</w:t>
+              <w:t>Eleve</w:t>
+            </w:r>
+            <w:proofErr w:type="spellEnd"/>
+            <w:r>
+              <w:t xml:space="preserve"> 1</w:t>
             </w:r>
           </w:p>
         </w:tc>
@@ -7432,8 +7503,19 @@
           <w:szCs w:val="28"/>
           <w:lang w:val="fr-CH"/>
         </w:rPr>
-        <w:t>Programme : cmd, Clion</w:t>
-      </w:r>
+        <w:t xml:space="preserve">Programme : cmd, </w:t>
+      </w:r>
+      <w:proofErr w:type="spellStart"/>
+      <w:r>
+        <w:rPr>
+          <w:color w:val="000000" w:themeColor="text1"/>
+          <w:sz w:val="28"/>
+          <w:szCs w:val="28"/>
+          <w:lang w:val="fr-CH"/>
+        </w:rPr>
+        <w:t>Clion</w:t>
+      </w:r>
+      <w:proofErr w:type="spellEnd"/>
     </w:p>
     <w:p>
       <w:pPr>
@@ -7864,7 +7946,15 @@
         <w:t>du projet</w:t>
       </w:r>
       <w:r>
-        <w:t xml:space="preserve"> en matériel ou licenses)</w:t>
+        <w:t xml:space="preserve"> en matériel ou </w:t>
+      </w:r>
+      <w:proofErr w:type="spellStart"/>
+      <w:r>
+        <w:t>licenses</w:t>
+      </w:r>
+      <w:proofErr w:type="spellEnd"/>
+      <w:r>
+        <w:t>)</w:t>
       </w:r>
       <w:r>
         <w:t>. Si aucune dépense nécessaire</w:t>
@@ -8034,7 +8124,23 @@
         </w:numPr>
       </w:pPr>
       <w:r>
-        <w:t>Logiciels tiers (utilitaires, frameworks, navigateurs cible,…)</w:t>
+        <w:t xml:space="preserve">Logiciels tiers (utilitaires, </w:t>
+      </w:r>
+      <w:proofErr w:type="spellStart"/>
+      <w:r>
+        <w:t>frameworks</w:t>
+      </w:r>
+      <w:proofErr w:type="spellEnd"/>
+      <w:r>
+        <w:t xml:space="preserve">, navigateurs </w:t>
+      </w:r>
+      <w:proofErr w:type="gramStart"/>
+      <w:r>
+        <w:t>cible,…</w:t>
+      </w:r>
+      <w:proofErr w:type="gramEnd"/>
+      <w:r>
+        <w:t>)</w:t>
       </w:r>
     </w:p>
     <w:p>
@@ -8211,12 +8317,14 @@
           <w:i w:val="0"/>
         </w:rPr>
       </w:pPr>
+      <w:proofErr w:type="spellStart"/>
       <w:r>
         <w:t>P</w:t>
       </w:r>
       <w:r>
         <w:t>seudo-code</w:t>
       </w:r>
+      <w:proofErr w:type="spellEnd"/>
       <w:r>
         <w:t xml:space="preserve"> ou organigramme</w:t>
       </w:r>
@@ -8503,8 +8611,6 @@
             <w:r>
               <w:t>narios</w:t>
             </w:r>
-            <w:bookmarkStart w:id="38" w:name="_GoBack"/>
-            <w:bookmarkEnd w:id="38"/>
           </w:p>
         </w:tc>
         <w:tc>
@@ -8518,8 +8624,13 @@
           </w:p>
           <w:p>
             <w:r>
-              <w:t>Gatien Jayme</w:t>
+              <w:t xml:space="preserve">Gatien </w:t>
             </w:r>
+            <w:proofErr w:type="spellStart"/>
+            <w:r>
+              <w:t>Jayme</w:t>
+            </w:r>
+            <w:proofErr w:type="spellEnd"/>
           </w:p>
           <w:p>
             <w:r>
@@ -8566,6 +8677,9 @@
             <w:r>
               <w:t>Afficher grille</w:t>
             </w:r>
+            <w:r>
+              <w:t xml:space="preserve"> vide</w:t>
+            </w:r>
           </w:p>
         </w:tc>
         <w:tc>
@@ -8580,6 +8694,32 @@
           </w:p>
         </w:tc>
       </w:tr>
+      <w:tr>
+        <w:trPr>
+          <w:trHeight w:val="896"/>
+        </w:trPr>
+        <w:tc>
+          <w:tcPr>
+            <w:tcW w:w="6516" w:type="dxa"/>
+          </w:tcPr>
+          <w:p>
+            <w:r>
+              <w:t>Afficher les « à l’eau », « touché » et « coulé »</w:t>
+            </w:r>
+          </w:p>
+        </w:tc>
+        <w:tc>
+          <w:tcPr>
+            <w:tcW w:w="2980" w:type="dxa"/>
+            <w:shd w:val="clear" w:color="auto" w:fill="A8D08D" w:themeFill="accent6" w:themeFillTint="99"/>
+          </w:tcPr>
+          <w:p>
+            <w:r>
+              <w:t>OK</w:t>
+            </w:r>
+          </w:p>
+        </w:tc>
+      </w:tr>
     </w:tbl>
     <w:p/>
     <w:p>
@@ -8590,9 +8730,9 @@
           <w:iCs/>
         </w:rPr>
       </w:pPr>
-      <w:bookmarkStart w:id="39" w:name="_Toc25553322"/>
-      <w:bookmarkStart w:id="40" w:name="_Toc71691026"/>
-      <w:bookmarkStart w:id="41" w:name="_Toc4053434"/>
+      <w:bookmarkStart w:id="38" w:name="_Toc25553322"/>
+      <w:bookmarkStart w:id="39" w:name="_Toc71691026"/>
+      <w:bookmarkStart w:id="40" w:name="_Toc4053434"/>
       <w:r>
         <w:rPr>
           <w:i w:val="0"/>
@@ -8600,7 +8740,7 @@
         </w:rPr>
         <w:t xml:space="preserve">Erreurs </w:t>
       </w:r>
-      <w:bookmarkEnd w:id="39"/>
+      <w:bookmarkEnd w:id="38"/>
       <w:r>
         <w:rPr>
           <w:i w:val="0"/>
@@ -8608,8 +8748,8 @@
         </w:rPr>
         <w:t>restantes</w:t>
       </w:r>
+      <w:bookmarkEnd w:id="39"/>
       <w:bookmarkEnd w:id="40"/>
-      <w:bookmarkEnd w:id="41"/>
       <w:r>
         <w:rPr>
           <w:i w:val="0"/>
@@ -8622,9 +8762,17 @@
       <w:pPr>
         <w:pStyle w:val="Help"/>
       </w:pPr>
-      <w:bookmarkStart w:id="42" w:name="_Toc25553323"/>
-      <w:r>
-        <w:t xml:space="preserve">S'il reste encore des erreurs: </w:t>
+      <w:bookmarkStart w:id="41" w:name="_Toc25553323"/>
+      <w:r>
+        <w:t xml:space="preserve">S'il reste encore des </w:t>
+      </w:r>
+      <w:proofErr w:type="gramStart"/>
+      <w:r>
+        <w:t>erreurs:</w:t>
+      </w:r>
+      <w:proofErr w:type="gramEnd"/>
+      <w:r>
+        <w:t xml:space="preserve"> </w:t>
       </w:r>
     </w:p>
     <w:p>
@@ -8650,7 +8798,7 @@
       <w:r>
         <w:t>Conséquences sur l'utilisation du produit</w:t>
       </w:r>
-      <w:bookmarkEnd w:id="42"/>
+      <w:bookmarkEnd w:id="41"/>
     </w:p>
     <w:p>
       <w:pPr>
@@ -8671,26 +8819,31 @@
           <w:tab w:val="num" w:pos="360"/>
         </w:tabs>
       </w:pPr>
-      <w:bookmarkStart w:id="43" w:name="_Toc25553328"/>
-      <w:bookmarkStart w:id="44" w:name="_Toc71703263"/>
-      <w:bookmarkStart w:id="45" w:name="_Toc4053435"/>
+      <w:bookmarkStart w:id="42" w:name="_Toc25553328"/>
+      <w:bookmarkStart w:id="43" w:name="_Toc71703263"/>
+      <w:bookmarkStart w:id="44" w:name="_Toc4053435"/>
       <w:r>
         <w:t>C</w:t>
       </w:r>
+      <w:bookmarkEnd w:id="42"/>
       <w:bookmarkEnd w:id="43"/>
+      <w:r>
+        <w:t>onclusions</w:t>
+      </w:r>
       <w:bookmarkEnd w:id="44"/>
-      <w:r>
-        <w:t>onclusions</w:t>
-      </w:r>
-      <w:bookmarkEnd w:id="45"/>
     </w:p>
     <w:p>
       <w:pPr>
         <w:pStyle w:val="Help"/>
       </w:pPr>
       <w:r>
-        <w:t>Développez en tous cas les points suivants:</w:t>
-      </w:r>
+        <w:t xml:space="preserve">Développez en tous cas les points </w:t>
+      </w:r>
+      <w:proofErr w:type="gramStart"/>
+      <w:r>
+        <w:t>suivants:</w:t>
+      </w:r>
+      <w:proofErr w:type="gramEnd"/>
     </w:p>
     <w:p>
       <w:pPr>
@@ -8759,16 +8912,16 @@
           <w:tab w:val="num" w:pos="360"/>
         </w:tabs>
       </w:pPr>
-      <w:bookmarkStart w:id="46" w:name="_Toc71703264"/>
-      <w:bookmarkStart w:id="47" w:name="_Toc4053436"/>
+      <w:bookmarkStart w:id="45" w:name="_Toc71703264"/>
+      <w:bookmarkStart w:id="46" w:name="_Toc4053436"/>
       <w:r>
         <w:t>A</w:t>
       </w:r>
+      <w:bookmarkEnd w:id="45"/>
+      <w:r>
+        <w:t>nnexes</w:t>
+      </w:r>
       <w:bookmarkEnd w:id="46"/>
-      <w:r>
-        <w:t>nnexes</w:t>
-      </w:r>
-      <w:bookmarkEnd w:id="47"/>
     </w:p>
     <w:p>
       <w:pPr>
@@ -8778,8 +8931,8 @@
           <w:iCs/>
         </w:rPr>
       </w:pPr>
-      <w:bookmarkStart w:id="48" w:name="_Toc71703265"/>
-      <w:bookmarkStart w:id="49" w:name="_Toc4053437"/>
+      <w:bookmarkStart w:id="47" w:name="_Toc71703265"/>
+      <w:bookmarkStart w:id="48" w:name="_Toc4053437"/>
       <w:r>
         <w:rPr>
           <w:i w:val="0"/>
@@ -8787,8 +8940,8 @@
         </w:rPr>
         <w:t>Sources – Bibliographie</w:t>
       </w:r>
+      <w:bookmarkEnd w:id="47"/>
       <w:bookmarkEnd w:id="48"/>
-      <w:bookmarkEnd w:id="49"/>
     </w:p>
     <w:p>
       <w:pPr>
@@ -8798,9 +8951,9 @@
           <w:iCs/>
         </w:rPr>
       </w:pPr>
-      <w:bookmarkStart w:id="50" w:name="_Toc25553330"/>
-      <w:bookmarkStart w:id="51" w:name="_Toc71703266"/>
-      <w:bookmarkStart w:id="52" w:name="_Toc4053438"/>
+      <w:bookmarkStart w:id="49" w:name="_Toc25553330"/>
+      <w:bookmarkStart w:id="50" w:name="_Toc71703266"/>
+      <w:bookmarkStart w:id="51" w:name="_Toc4053438"/>
       <w:r>
         <w:rPr>
           <w:i w:val="0"/>
@@ -8808,8 +8961,8 @@
         </w:rPr>
         <w:t xml:space="preserve">Journal de bord </w:t>
       </w:r>
+      <w:bookmarkEnd w:id="49"/>
       <w:bookmarkEnd w:id="50"/>
-      <w:bookmarkEnd w:id="51"/>
       <w:r>
         <w:rPr>
           <w:i w:val="0"/>
@@ -8817,7 +8970,7 @@
         </w:rPr>
         <w:t>du projet</w:t>
       </w:r>
-      <w:bookmarkEnd w:id="52"/>
+      <w:bookmarkEnd w:id="51"/>
     </w:p>
     <w:p/>
     <w:tbl>
@@ -8904,6 +9057,98 @@
           </w:p>
         </w:tc>
       </w:tr>
+      <w:tr>
+        <w:tc>
+          <w:tcPr>
+            <w:tcW w:w="1531" w:type="dxa"/>
+          </w:tcPr>
+          <w:p>
+            <w:r>
+              <w:t>28.03.2019</w:t>
+            </w:r>
+          </w:p>
+        </w:tc>
+        <w:tc>
+          <w:tcPr>
+            <w:tcW w:w="7368" w:type="dxa"/>
+          </w:tcPr>
+          <w:p>
+            <w:r>
+              <w:t xml:space="preserve">Sprint 1 </w:t>
+            </w:r>
+            <w:proofErr w:type="spellStart"/>
+            <w:r>
+              <w:t>review</w:t>
+            </w:r>
+            <w:proofErr w:type="spellEnd"/>
+            <w:r>
+              <w:t xml:space="preserve"> avec Monsieur Carrel</w:t>
+            </w:r>
+          </w:p>
+        </w:tc>
+      </w:tr>
+      <w:tr>
+        <w:tc>
+          <w:tcPr>
+            <w:tcW w:w="1531" w:type="dxa"/>
+          </w:tcPr>
+          <w:p>
+            <w:r>
+              <w:t>28.03.2019</w:t>
+            </w:r>
+          </w:p>
+        </w:tc>
+        <w:tc>
+          <w:tcPr>
+            <w:tcW w:w="7368" w:type="dxa"/>
+          </w:tcPr>
+          <w:p>
+            <w:r>
+              <w:t xml:space="preserve">Sprint 2 </w:t>
+            </w:r>
+            <w:proofErr w:type="spellStart"/>
+            <w:r>
+              <w:t>review</w:t>
+            </w:r>
+            <w:proofErr w:type="spellEnd"/>
+            <w:r>
+              <w:t xml:space="preserve"> avec Monsieur Carrel</w:t>
+            </w:r>
+          </w:p>
+        </w:tc>
+      </w:tr>
+      <w:tr>
+        <w:tc>
+          <w:tcPr>
+            <w:tcW w:w="1531" w:type="dxa"/>
+          </w:tcPr>
+          <w:p>
+            <w:r>
+              <w:t>28.03.2019</w:t>
+            </w:r>
+          </w:p>
+        </w:tc>
+        <w:tc>
+          <w:tcPr>
+            <w:tcW w:w="7368" w:type="dxa"/>
+          </w:tcPr>
+          <w:p>
+            <w:r>
+              <w:t xml:space="preserve">Sprint 3 </w:t>
+            </w:r>
+            <w:proofErr w:type="spellStart"/>
+            <w:r>
+              <w:t>review</w:t>
+            </w:r>
+            <w:proofErr w:type="spellEnd"/>
+            <w:r>
+              <w:t xml:space="preserve"> avec Monsieur Carrel</w:t>
+            </w:r>
+            <w:bookmarkStart w:id="52" w:name="_GoBack"/>
+            <w:bookmarkEnd w:id="52"/>
+          </w:p>
+        </w:tc>
+      </w:tr>
     </w:tbl>
     <w:p>
       <w:pPr>
@@ -8960,8 +9205,13 @@
       </w:pBdr>
     </w:pPr>
     <w:r>
-      <w:t>Gatien Jayme</w:t>
+      <w:t xml:space="preserve">Gatien </w:t>
     </w:r>
+    <w:proofErr w:type="spellStart"/>
+    <w:r>
+      <w:t>Jayme</w:t>
+    </w:r>
+    <w:proofErr w:type="spellEnd"/>
     <w:r>
       <w:tab/>
     </w:r>
@@ -8988,7 +9238,7 @@
         <w:rStyle w:val="Numrodepage"/>
         <w:noProof/>
       </w:rPr>
-      <w:t>5</w:t>
+      <w:t>9</w:t>
     </w:r>
     <w:r>
       <w:rPr>
@@ -8999,27 +9249,14 @@
     <w:r>
       <w:tab/>
     </w:r>
-    <w:r>
-      <w:fldChar w:fldCharType="begin"/>
-    </w:r>
-    <w:r>
-      <w:instrText xml:space="preserve"> SAVEDATE  \* MERGEFORMAT </w:instrText>
-    </w:r>
-    <w:r>
-      <w:fldChar w:fldCharType="separate"/>
-    </w:r>
-    <w:r>
-      <w:rPr>
-        <w:noProof/>
-      </w:rPr>
-      <w:t>21/03/2019 10:08:00</w:t>
-    </w:r>
-    <w:r>
-      <w:rPr>
-        <w:noProof/>
-      </w:rPr>
-      <w:fldChar w:fldCharType="end"/>
-    </w:r>
+    <w:fldSimple w:instr=" SAVEDATE  \* MERGEFORMAT ">
+      <w:r>
+        <w:rPr>
+          <w:noProof/>
+        </w:rPr>
+        <w:t>25/03/2019 09:44:00</w:t>
+      </w:r>
+    </w:fldSimple>
     <w:r>
       <w:rPr>
         <w:rStyle w:val="Numrodepage"/>

</xml_diff>